<commit_message>
added vacations modul documentation
</commit_message>
<xml_diff>
--- a/Dokumentacija/Dokumentacija - FirmInternalApp.docx
+++ b/Dokumentacija/Dokumentacija - FirmInternalApp.docx
@@ -1496,6 +1496,8 @@
       <w:pPr>
         <w:jc w:val="both"/>
       </w:pPr>
+      <w:bookmarkStart w:id="0" w:name="_GoBack"/>
+      <w:bookmarkEnd w:id="0"/>
     </w:p>
     <w:p>
       <w:pPr>
@@ -2143,10 +2145,7 @@
         </w:drawing>
       </w:r>
     </w:p>
-    <w:p>
-      <w:bookmarkStart w:id="0" w:name="_GoBack"/>
-      <w:bookmarkEnd w:id="0"/>
-    </w:p>
+    <w:p/>
     <w:sectPr>
       <w:pgSz w:w="11909" w:h="16834"/>
       <w:pgMar w:top="1440" w:right="1440" w:bottom="1440" w:left="1440" w:header="0" w:footer="720" w:gutter="0"/>

</xml_diff>